<commit_message>
Aggiunto salvataggio e caricamento + altre modifiche
</commit_message>
<xml_diff>
--- a/Stanze e comandi.docx
+++ b/Stanze e comandi.docx
@@ -410,6 +410,46 @@
         <w:rPr>
           <w:rFonts w:cstheme="minorHAnsi"/>
         </w:rPr>
+        <w:t xml:space="preserve">Ci potrebbero essere pericoli, ricordati di salvare la partita con </w:t>
+      </w:r>
+      <w:r>
+        <w:rPr>
+          <w:rFonts w:cstheme="minorHAnsi"/>
+          <w:b/>
+          <w:bCs/>
+        </w:rPr>
+        <w:t>SALVA</w:t>
+      </w:r>
+      <w:r>
+        <w:rPr>
+          <w:rFonts w:cstheme="minorHAnsi"/>
+        </w:rPr>
+        <w:t xml:space="preserve">, per caricare la partita precedente usa </w:t>
+      </w:r>
+      <w:r>
+        <w:rPr>
+          <w:rFonts w:cstheme="minorHAnsi"/>
+          <w:b/>
+          <w:bCs/>
+        </w:rPr>
+        <w:t>CARICA</w:t>
+      </w:r>
+      <w:r>
+        <w:rPr>
+          <w:rFonts w:cstheme="minorHAnsi"/>
+        </w:rPr>
+        <w:t>.</w:t>
+      </w:r>
+      <w:r>
+        <w:rPr>
+          <w:rFonts w:cstheme="minorHAnsi"/>
+        </w:rPr>
+        <w:br/>
+      </w:r>
+      <w:r>
+        <w:rPr>
+          <w:rFonts w:cstheme="minorHAnsi"/>
+        </w:rPr>
         <w:t xml:space="preserve">Se hai una memoria </w:t>
       </w:r>
       <w:r>
@@ -920,6 +960,7 @@
           <w:sz w:val="28"/>
           <w:szCs w:val="28"/>
         </w:rPr>
+        <w:lastRenderedPageBreak/>
         <w:t xml:space="preserve">MODULO </w:t>
       </w:r>
       <w:r>
@@ -945,7 +986,6 @@
         <w:rPr>
           <w:rFonts w:cstheme="minorHAnsi"/>
         </w:rPr>
-        <w:lastRenderedPageBreak/>
         <w:t>Sei nel modulo 3, è simile al modulo 1.</w:t>
       </w:r>
       <w:r>
@@ -1871,6 +1911,7 @@
         <w:rPr>
           <w:rFonts w:cstheme="minorHAnsi"/>
         </w:rPr>
+        <w:lastRenderedPageBreak/>
         <w:t>Sei nella sala motori, ci sono dei macchinari in movimento. Senti dei cigolii strani, spera che non ci siano problemi.</w:t>
       </w:r>
       <w:r>
@@ -1905,7 +1946,6 @@
           <w:b/>
           <w:bCs/>
         </w:rPr>
-        <w:lastRenderedPageBreak/>
         <w:t xml:space="preserve">ESAMINA </w:t>
       </w:r>
       <w:r>
@@ -2960,6 +3000,7 @@
           <w:b/>
           <w:bCs/>
         </w:rPr>
+        <w:lastRenderedPageBreak/>
         <w:t xml:space="preserve">OSSERVA: </w:t>
       </w:r>
       <w:r>
@@ -3026,7 +3067,6 @@
           <w:b/>
           <w:bCs/>
         </w:rPr>
-        <w:lastRenderedPageBreak/>
         <w:t>PRENDI SIRINGA</w:t>
       </w:r>
       <w:r>
@@ -3923,7 +3963,14 @@
         <w:rPr>
           <w:rFonts w:cstheme="minorHAnsi"/>
         </w:rPr>
-        <w:t>ppesa al muro c’è anche una tavola periodica degli elementi.</w:t>
+        <w:t xml:space="preserve">ppesa al muro c’è anche una tavola periodica </w:t>
+      </w:r>
+      <w:r>
+        <w:rPr>
+          <w:rFonts w:cstheme="minorHAnsi"/>
+        </w:rPr>
+        <w:lastRenderedPageBreak/>
+        <w:t>degli elementi.</w:t>
       </w:r>
       <w:r>
         <w:rPr>
@@ -3976,14 +4023,6 @@
           <w:bCs/>
         </w:rPr>
         <w:br/>
-      </w:r>
-      <w:r>
-        <w:rPr>
-          <w:rFonts w:cstheme="minorHAnsi"/>
-          <w:b/>
-          <w:bCs/>
-        </w:rPr>
-        <w:lastRenderedPageBreak/>
         <w:t xml:space="preserve">USA MICROSCOPIO: </w:t>
       </w:r>
       <w:r>

</xml_diff>

<commit_message>
Corretta visualizzazione di salva, carica, end
</commit_message>
<xml_diff>
--- a/Stanze e comandi.docx
+++ b/Stanze e comandi.docx
@@ -212,16 +212,10 @@
       <w:r>
         <w:rPr>
           <w:rFonts w:cstheme="minorHAnsi"/>
-        </w:rPr>
-        <w:t>/</w:t>
-      </w:r>
-      <w:r>
-        <w:rPr>
-          <w:rFonts w:cstheme="minorHAnsi"/>
-          <w:b/>
-          <w:bCs/>
-        </w:rPr>
-        <w:t>W</w:t>
+          <w:b/>
+          <w:bCs/>
+        </w:rPr>
+        <w:t>/W</w:t>
       </w:r>
       <w:r>
         <w:rPr>
@@ -424,7 +418,13 @@
         <w:rPr>
           <w:rFonts w:cstheme="minorHAnsi"/>
         </w:rPr>
-        <w:t xml:space="preserve">, per caricare la partita precedente usa </w:t>
+        <w:t>. P</w:t>
+      </w:r>
+      <w:r>
+        <w:rPr>
+          <w:rFonts w:cstheme="minorHAnsi"/>
+        </w:rPr>
+        <w:t xml:space="preserve">er caricare la partita precedente usa </w:t>
       </w:r>
       <w:r>
         <w:rPr>
@@ -488,13 +488,13 @@
         <w:rPr>
           <w:rFonts w:cstheme="minorHAnsi"/>
         </w:rPr>
-        <w:t>questi</w:t>
-      </w:r>
-      <w:r>
-        <w:rPr>
-          <w:rFonts w:cstheme="minorHAnsi"/>
-        </w:rPr>
-        <w:t xml:space="preserve"> comandi</w:t>
+        <w:t>quest</w:t>
+      </w:r>
+      <w:r>
+        <w:rPr>
+          <w:rFonts w:cstheme="minorHAnsi"/>
+        </w:rPr>
+        <w:t>a schermata</w:t>
       </w:r>
       <w:r>
         <w:rPr>

</xml_diff>